<commit_message>
SSIS Audit and Error Handling Lab
</commit_message>
<xml_diff>
--- a/24. Auditing & Error Handling/lab homework/Ashok Auditing and Error Handling Lab.docx
+++ b/24. Auditing & Error Handling/lab homework/Ashok Auditing and Error Handling Lab.docx
@@ -114,8 +114,527 @@
         <w:lastRenderedPageBreak/>
         <w:t>2…</w:t>
       </w:r>
+    </w:p>
+    <w:p>
+      <w:r>
+        <w:rPr>
+          <w:noProof/>
+        </w:rPr>
+        <w:drawing>
+          <wp:inline distT="0" distB="0" distL="0" distR="0" wp14:anchorId="07BB069F" wp14:editId="58488216">
+            <wp:extent cx="5943600" cy="3343275"/>
+            <wp:effectExtent l="0" t="0" r="0" b="0"/>
+            <wp:docPr id="4" name="Picture 4"/>
+            <wp:cNvGraphicFramePr>
+              <a:graphicFrameLocks xmlns:a="http://schemas.openxmlformats.org/drawingml/2006/main" noChangeAspect="1"/>
+            </wp:cNvGraphicFramePr>
+            <a:graphic xmlns:a="http://schemas.openxmlformats.org/drawingml/2006/main">
+              <a:graphicData uri="http://schemas.openxmlformats.org/drawingml/2006/picture">
+                <pic:pic xmlns:pic="http://schemas.openxmlformats.org/drawingml/2006/picture">
+                  <pic:nvPicPr>
+                    <pic:cNvPr id="1" name=""/>
+                    <pic:cNvPicPr/>
+                  </pic:nvPicPr>
+                  <pic:blipFill>
+                    <a:blip r:embed="rId6"/>
+                    <a:stretch>
+                      <a:fillRect/>
+                    </a:stretch>
+                  </pic:blipFill>
+                  <pic:spPr>
+                    <a:xfrm>
+                      <a:off x="0" y="0"/>
+                      <a:ext cx="5943600" cy="3343275"/>
+                    </a:xfrm>
+                    <a:prstGeom prst="rect">
+                      <a:avLst/>
+                    </a:prstGeom>
+                  </pic:spPr>
+                </pic:pic>
+              </a:graphicData>
+            </a:graphic>
+          </wp:inline>
+        </w:drawing>
+      </w:r>
+    </w:p>
+    <w:p>
+      <w:r>
+        <w:t xml:space="preserve">Data Flow </w:t>
+      </w:r>
+      <w:proofErr w:type="gramStart"/>
+      <w:r>
+        <w:t>dictionary</w:t>
+      </w:r>
+      <w:proofErr w:type="gramEnd"/>
+      <w:r>
+        <w:t xml:space="preserve">-Company, </w:t>
+      </w:r>
+      <w:r>
+        <w:t>dictionary</w:t>
+      </w:r>
+      <w:r>
+        <w:t xml:space="preserve"> -Department, </w:t>
+      </w:r>
+      <w:r>
+        <w:t>dictionary</w:t>
+      </w:r>
+      <w:r>
+        <w:t xml:space="preserve"> -Location and </w:t>
+      </w:r>
+      <w:r>
+        <w:t>dictionary</w:t>
+      </w:r>
+      <w:r>
+        <w:t>-Title in Control flow tab</w:t>
+      </w:r>
+    </w:p>
+    <w:p>
+      <w:r>
+        <w:rPr>
+          <w:noProof/>
+        </w:rPr>
+        <w:drawing>
+          <wp:inline distT="0" distB="0" distL="0" distR="0" wp14:anchorId="4A0354D6" wp14:editId="60A440CF">
+            <wp:extent cx="5943600" cy="3343275"/>
+            <wp:effectExtent l="0" t="0" r="0" b="0"/>
+            <wp:docPr id="5" name="Picture 5"/>
+            <wp:cNvGraphicFramePr>
+              <a:graphicFrameLocks xmlns:a="http://schemas.openxmlformats.org/drawingml/2006/main" noChangeAspect="1"/>
+            </wp:cNvGraphicFramePr>
+            <a:graphic xmlns:a="http://schemas.openxmlformats.org/drawingml/2006/main">
+              <a:graphicData uri="http://schemas.openxmlformats.org/drawingml/2006/picture">
+                <pic:pic xmlns:pic="http://schemas.openxmlformats.org/drawingml/2006/picture">
+                  <pic:nvPicPr>
+                    <pic:cNvPr id="1" name=""/>
+                    <pic:cNvPicPr/>
+                  </pic:nvPicPr>
+                  <pic:blipFill>
+                    <a:blip r:embed="rId7"/>
+                    <a:stretch>
+                      <a:fillRect/>
+                    </a:stretch>
+                  </pic:blipFill>
+                  <pic:spPr>
+                    <a:xfrm>
+                      <a:off x="0" y="0"/>
+                      <a:ext cx="5943600" cy="3343275"/>
+                    </a:xfrm>
+                    <a:prstGeom prst="rect">
+                      <a:avLst/>
+                    </a:prstGeom>
+                  </pic:spPr>
+                </pic:pic>
+              </a:graphicData>
+            </a:graphic>
+          </wp:inline>
+        </w:drawing>
+      </w:r>
+    </w:p>
+    <w:p>
+      <w:r>
+        <w:t xml:space="preserve">Debugging screen for </w:t>
+      </w:r>
+      <w:proofErr w:type="gramStart"/>
+      <w:r>
+        <w:t>dictionary</w:t>
+      </w:r>
+      <w:proofErr w:type="gramEnd"/>
+      <w:r>
+        <w:t>-Company Data Flow</w:t>
+      </w:r>
+    </w:p>
+    <w:p>
+      <w:r>
+        <w:rPr>
+          <w:noProof/>
+        </w:rPr>
+        <w:lastRenderedPageBreak/>
+        <w:drawing>
+          <wp:inline distT="0" distB="0" distL="0" distR="0" wp14:anchorId="171DAF29" wp14:editId="2BEA0E14">
+            <wp:extent cx="5943600" cy="3561080"/>
+            <wp:effectExtent l="0" t="0" r="0" b="0"/>
+            <wp:docPr id="12" name="Picture 12"/>
+            <wp:cNvGraphicFramePr>
+              <a:graphicFrameLocks xmlns:a="http://schemas.openxmlformats.org/drawingml/2006/main" noChangeAspect="1"/>
+            </wp:cNvGraphicFramePr>
+            <a:graphic xmlns:a="http://schemas.openxmlformats.org/drawingml/2006/main">
+              <a:graphicData uri="http://schemas.openxmlformats.org/drawingml/2006/picture">
+                <pic:pic xmlns:pic="http://schemas.openxmlformats.org/drawingml/2006/picture">
+                  <pic:nvPicPr>
+                    <pic:cNvPr id="1" name=""/>
+                    <pic:cNvPicPr/>
+                  </pic:nvPicPr>
+                  <pic:blipFill>
+                    <a:blip r:embed="rId8"/>
+                    <a:stretch>
+                      <a:fillRect/>
+                    </a:stretch>
+                  </pic:blipFill>
+                  <pic:spPr>
+                    <a:xfrm>
+                      <a:off x="0" y="0"/>
+                      <a:ext cx="5943600" cy="3561080"/>
+                    </a:xfrm>
+                    <a:prstGeom prst="rect">
+                      <a:avLst/>
+                    </a:prstGeom>
+                  </pic:spPr>
+                </pic:pic>
+              </a:graphicData>
+            </a:graphic>
+          </wp:inline>
+        </w:drawing>
+      </w:r>
+    </w:p>
+    <w:p>
+      <w:r>
+        <w:t xml:space="preserve">Updated records of </w:t>
+      </w:r>
+      <w:r>
+        <w:t>Company</w:t>
+      </w:r>
       <w:bookmarkStart w:id="0" w:name="_GoBack"/>
       <w:bookmarkEnd w:id="0"/>
+      <w:r>
+        <w:t xml:space="preserve"> table in SSMS</w:t>
+      </w:r>
+    </w:p>
+    <w:p/>
+    <w:p>
+      <w:r>
+        <w:rPr>
+          <w:noProof/>
+        </w:rPr>
+        <w:drawing>
+          <wp:inline distT="0" distB="0" distL="0" distR="0" wp14:anchorId="0052C30C" wp14:editId="6EAD491F">
+            <wp:extent cx="5943600" cy="3343275"/>
+            <wp:effectExtent l="0" t="0" r="0" b="0"/>
+            <wp:docPr id="6" name="Picture 6"/>
+            <wp:cNvGraphicFramePr>
+              <a:graphicFrameLocks xmlns:a="http://schemas.openxmlformats.org/drawingml/2006/main" noChangeAspect="1"/>
+            </wp:cNvGraphicFramePr>
+            <a:graphic xmlns:a="http://schemas.openxmlformats.org/drawingml/2006/main">
+              <a:graphicData uri="http://schemas.openxmlformats.org/drawingml/2006/picture">
+                <pic:pic xmlns:pic="http://schemas.openxmlformats.org/drawingml/2006/picture">
+                  <pic:nvPicPr>
+                    <pic:cNvPr id="1" name=""/>
+                    <pic:cNvPicPr/>
+                  </pic:nvPicPr>
+                  <pic:blipFill>
+                    <a:blip r:embed="rId9"/>
+                    <a:stretch>
+                      <a:fillRect/>
+                    </a:stretch>
+                  </pic:blipFill>
+                  <pic:spPr>
+                    <a:xfrm>
+                      <a:off x="0" y="0"/>
+                      <a:ext cx="5943600" cy="3343275"/>
+                    </a:xfrm>
+                    <a:prstGeom prst="rect">
+                      <a:avLst/>
+                    </a:prstGeom>
+                  </pic:spPr>
+                </pic:pic>
+              </a:graphicData>
+            </a:graphic>
+          </wp:inline>
+        </w:drawing>
+      </w:r>
+    </w:p>
+    <w:p>
+      <w:pPr>
+        <w:rPr>
+          <w:noProof/>
+        </w:rPr>
+      </w:pPr>
+      <w:r>
+        <w:rPr>
+          <w:noProof/>
+        </w:rPr>
+        <w:t>Debugging screen of dictionary-Deparment Data flow tasks</w:t>
+      </w:r>
+    </w:p>
+    <w:p>
+      <w:r>
+        <w:rPr>
+          <w:noProof/>
+        </w:rPr>
+        <w:lastRenderedPageBreak/>
+        <w:drawing>
+          <wp:inline distT="0" distB="0" distL="0" distR="0" wp14:anchorId="0C9E8ED2" wp14:editId="285C2AC7">
+            <wp:extent cx="5943600" cy="3527425"/>
+            <wp:effectExtent l="0" t="0" r="0" b="0"/>
+            <wp:docPr id="11" name="Picture 11"/>
+            <wp:cNvGraphicFramePr>
+              <a:graphicFrameLocks xmlns:a="http://schemas.openxmlformats.org/drawingml/2006/main" noChangeAspect="1"/>
+            </wp:cNvGraphicFramePr>
+            <a:graphic xmlns:a="http://schemas.openxmlformats.org/drawingml/2006/main">
+              <a:graphicData uri="http://schemas.openxmlformats.org/drawingml/2006/picture">
+                <pic:pic xmlns:pic="http://schemas.openxmlformats.org/drawingml/2006/picture">
+                  <pic:nvPicPr>
+                    <pic:cNvPr id="1" name=""/>
+                    <pic:cNvPicPr/>
+                  </pic:nvPicPr>
+                  <pic:blipFill>
+                    <a:blip r:embed="rId10"/>
+                    <a:stretch>
+                      <a:fillRect/>
+                    </a:stretch>
+                  </pic:blipFill>
+                  <pic:spPr>
+                    <a:xfrm>
+                      <a:off x="0" y="0"/>
+                      <a:ext cx="5943600" cy="3527425"/>
+                    </a:xfrm>
+                    <a:prstGeom prst="rect">
+                      <a:avLst/>
+                    </a:prstGeom>
+                  </pic:spPr>
+                </pic:pic>
+              </a:graphicData>
+            </a:graphic>
+          </wp:inline>
+        </w:drawing>
+      </w:r>
+    </w:p>
+    <w:p>
+      <w:r>
+        <w:t xml:space="preserve">Updated records of </w:t>
+      </w:r>
+      <w:r>
+        <w:t>Department</w:t>
+      </w:r>
+      <w:r>
+        <w:t xml:space="preserve"> table in SSMS</w:t>
+      </w:r>
+    </w:p>
+    <w:p>
+      <w:pPr>
+        <w:rPr>
+          <w:noProof/>
+        </w:rPr>
+      </w:pPr>
+    </w:p>
+    <w:p>
+      <w:pPr>
+        <w:rPr>
+          <w:noProof/>
+        </w:rPr>
+      </w:pPr>
+    </w:p>
+    <w:p>
+      <w:r>
+        <w:rPr>
+          <w:noProof/>
+        </w:rPr>
+        <w:drawing>
+          <wp:inline distT="0" distB="0" distL="0" distR="0" wp14:anchorId="5E8586F0" wp14:editId="0C8FBAED">
+            <wp:extent cx="5943600" cy="3343275"/>
+            <wp:effectExtent l="0" t="0" r="0" b="0"/>
+            <wp:docPr id="7" name="Picture 7"/>
+            <wp:cNvGraphicFramePr>
+              <a:graphicFrameLocks xmlns:a="http://schemas.openxmlformats.org/drawingml/2006/main" noChangeAspect="1"/>
+            </wp:cNvGraphicFramePr>
+            <a:graphic xmlns:a="http://schemas.openxmlformats.org/drawingml/2006/main">
+              <a:graphicData uri="http://schemas.openxmlformats.org/drawingml/2006/picture">
+                <pic:pic xmlns:pic="http://schemas.openxmlformats.org/drawingml/2006/picture">
+                  <pic:nvPicPr>
+                    <pic:cNvPr id="1" name=""/>
+                    <pic:cNvPicPr/>
+                  </pic:nvPicPr>
+                  <pic:blipFill>
+                    <a:blip r:embed="rId11"/>
+                    <a:stretch>
+                      <a:fillRect/>
+                    </a:stretch>
+                  </pic:blipFill>
+                  <pic:spPr>
+                    <a:xfrm>
+                      <a:off x="0" y="0"/>
+                      <a:ext cx="5943600" cy="3343275"/>
+                    </a:xfrm>
+                    <a:prstGeom prst="rect">
+                      <a:avLst/>
+                    </a:prstGeom>
+                  </pic:spPr>
+                </pic:pic>
+              </a:graphicData>
+            </a:graphic>
+          </wp:inline>
+        </w:drawing>
+      </w:r>
+    </w:p>
+    <w:p>
+      <w:r>
+        <w:t xml:space="preserve">Debugging screen of </w:t>
+      </w:r>
+      <w:proofErr w:type="gramStart"/>
+      <w:r>
+        <w:t>dictionary</w:t>
+      </w:r>
+      <w:proofErr w:type="gramEnd"/>
+      <w:r>
+        <w:t>-Location data flow tasks</w:t>
+      </w:r>
+    </w:p>
+    <w:p>
+      <w:r>
+        <w:rPr>
+          <w:noProof/>
+        </w:rPr>
+        <w:lastRenderedPageBreak/>
+        <w:drawing>
+          <wp:inline distT="0" distB="0" distL="0" distR="0" wp14:anchorId="2F724D70" wp14:editId="01CB13BE">
+            <wp:extent cx="5943600" cy="3622040"/>
+            <wp:effectExtent l="0" t="0" r="0" b="0"/>
+            <wp:docPr id="10" name="Picture 10"/>
+            <wp:cNvGraphicFramePr>
+              <a:graphicFrameLocks xmlns:a="http://schemas.openxmlformats.org/drawingml/2006/main" noChangeAspect="1"/>
+            </wp:cNvGraphicFramePr>
+            <a:graphic xmlns:a="http://schemas.openxmlformats.org/drawingml/2006/main">
+              <a:graphicData uri="http://schemas.openxmlformats.org/drawingml/2006/picture">
+                <pic:pic xmlns:pic="http://schemas.openxmlformats.org/drawingml/2006/picture">
+                  <pic:nvPicPr>
+                    <pic:cNvPr id="1" name=""/>
+                    <pic:cNvPicPr/>
+                  </pic:nvPicPr>
+                  <pic:blipFill>
+                    <a:blip r:embed="rId12"/>
+                    <a:stretch>
+                      <a:fillRect/>
+                    </a:stretch>
+                  </pic:blipFill>
+                  <pic:spPr>
+                    <a:xfrm>
+                      <a:off x="0" y="0"/>
+                      <a:ext cx="5943600" cy="3622040"/>
+                    </a:xfrm>
+                    <a:prstGeom prst="rect">
+                      <a:avLst/>
+                    </a:prstGeom>
+                  </pic:spPr>
+                </pic:pic>
+              </a:graphicData>
+            </a:graphic>
+          </wp:inline>
+        </w:drawing>
+      </w:r>
+    </w:p>
+    <w:p>
+      <w:r>
+        <w:t xml:space="preserve">Updated records of </w:t>
+      </w:r>
+      <w:r>
+        <w:t>Location</w:t>
+      </w:r>
+      <w:r>
+        <w:t xml:space="preserve"> table in SSMS</w:t>
+      </w:r>
+    </w:p>
+    <w:p/>
+    <w:p>
+      <w:r>
+        <w:rPr>
+          <w:noProof/>
+        </w:rPr>
+        <w:drawing>
+          <wp:inline distT="0" distB="0" distL="0" distR="0" wp14:anchorId="331AA0C8" wp14:editId="63633C4D">
+            <wp:extent cx="5943600" cy="3343275"/>
+            <wp:effectExtent l="0" t="0" r="0" b="0"/>
+            <wp:docPr id="8" name="Picture 8"/>
+            <wp:cNvGraphicFramePr>
+              <a:graphicFrameLocks xmlns:a="http://schemas.openxmlformats.org/drawingml/2006/main" noChangeAspect="1"/>
+            </wp:cNvGraphicFramePr>
+            <a:graphic xmlns:a="http://schemas.openxmlformats.org/drawingml/2006/main">
+              <a:graphicData uri="http://schemas.openxmlformats.org/drawingml/2006/picture">
+                <pic:pic xmlns:pic="http://schemas.openxmlformats.org/drawingml/2006/picture">
+                  <pic:nvPicPr>
+                    <pic:cNvPr id="1" name=""/>
+                    <pic:cNvPicPr/>
+                  </pic:nvPicPr>
+                  <pic:blipFill>
+                    <a:blip r:embed="rId13"/>
+                    <a:stretch>
+                      <a:fillRect/>
+                    </a:stretch>
+                  </pic:blipFill>
+                  <pic:spPr>
+                    <a:xfrm>
+                      <a:off x="0" y="0"/>
+                      <a:ext cx="5943600" cy="3343275"/>
+                    </a:xfrm>
+                    <a:prstGeom prst="rect">
+                      <a:avLst/>
+                    </a:prstGeom>
+                  </pic:spPr>
+                </pic:pic>
+              </a:graphicData>
+            </a:graphic>
+          </wp:inline>
+        </w:drawing>
+      </w:r>
+    </w:p>
+    <w:p>
+      <w:r>
+        <w:t xml:space="preserve">Debugging screen of </w:t>
+      </w:r>
+      <w:proofErr w:type="gramStart"/>
+      <w:r>
+        <w:t>dictionary</w:t>
+      </w:r>
+      <w:proofErr w:type="gramEnd"/>
+      <w:r>
+        <w:t>-Title data flow tasks</w:t>
+      </w:r>
+    </w:p>
+    <w:p>
+      <w:r>
+        <w:rPr>
+          <w:noProof/>
+        </w:rPr>
+        <w:lastRenderedPageBreak/>
+        <w:drawing>
+          <wp:inline distT="0" distB="0" distL="0" distR="0" wp14:anchorId="59586203" wp14:editId="6AB5EBE3">
+            <wp:extent cx="5943600" cy="3611245"/>
+            <wp:effectExtent l="0" t="0" r="0" b="0"/>
+            <wp:docPr id="9" name="Picture 9"/>
+            <wp:cNvGraphicFramePr>
+              <a:graphicFrameLocks xmlns:a="http://schemas.openxmlformats.org/drawingml/2006/main" noChangeAspect="1"/>
+            </wp:cNvGraphicFramePr>
+            <a:graphic xmlns:a="http://schemas.openxmlformats.org/drawingml/2006/main">
+              <a:graphicData uri="http://schemas.openxmlformats.org/drawingml/2006/picture">
+                <pic:pic xmlns:pic="http://schemas.openxmlformats.org/drawingml/2006/picture">
+                  <pic:nvPicPr>
+                    <pic:cNvPr id="1" name=""/>
+                    <pic:cNvPicPr/>
+                  </pic:nvPicPr>
+                  <pic:blipFill>
+                    <a:blip r:embed="rId14"/>
+                    <a:stretch>
+                      <a:fillRect/>
+                    </a:stretch>
+                  </pic:blipFill>
+                  <pic:spPr>
+                    <a:xfrm>
+                      <a:off x="0" y="0"/>
+                      <a:ext cx="5943600" cy="3611245"/>
+                    </a:xfrm>
+                    <a:prstGeom prst="rect">
+                      <a:avLst/>
+                    </a:prstGeom>
+                  </pic:spPr>
+                </pic:pic>
+              </a:graphicData>
+            </a:graphic>
+          </wp:inline>
+        </w:drawing>
+      </w:r>
+    </w:p>
+    <w:p>
+      <w:r>
+        <w:t>Updated records of Title table in SSMS</w:t>
+      </w:r>
     </w:p>
     <w:sectPr>
       <w:pgSz w:w="12240" w:h="15840"/>

</xml_diff>